<commit_message>
connecting to mongoDB, schema, model
</commit_message>
<xml_diff>
--- a/Session-mongoDB-4/Theory/02_Intro-Mongoose.docx
+++ b/Session-mongoDB-4/Theory/02_Intro-Mongoose.docx
@@ -4,6 +4,7 @@
   <w:body>
     <w:p>
       <w:pPr>
+        <w:ind w:firstLine="720"/>
         <w:rPr>
           <w:noProof/>
           <w:sz w:val="28"/>
@@ -112,7 +113,7 @@
           </mc:Choice>
           <mc:Fallback>
             <w:pict>
-              <v:rect w14:anchorId="26E8EABF" id="Rectangle 2" o:spid="_x0000_s1026" style="position:absolute;margin-left:80.05pt;margin-top:36.75pt;width:131.25pt;height:40.5pt;z-index:251663360;visibility:visible;mso-wrap-style:square;mso-width-percent:0;mso-height-percent:0;mso-wrap-distance-left:9pt;mso-wrap-distance-top:0;mso-wrap-distance-right:9pt;mso-wrap-distance-bottom:0;mso-position-horizontal:right;mso-position-horizontal-relative:margin;mso-position-vertical:absolute;mso-position-vertical-relative:text;mso-width-percent:0;mso-height-percent:0;mso-width-relative:margin;mso-height-relative:margin;v-text-anchor:middle" o:gfxdata="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" fillcolor="#82a0d7 [2164]" strokecolor="#4472c4 [3204]" strokeweight=".5pt">
+              <v:rect w14:anchorId="26E8EABF" id="Rectangle 2" o:spid="_x0000_s1026" style="position:absolute;left:0;text-align:left;margin-left:80.05pt;margin-top:36.75pt;width:131.25pt;height:40.5pt;z-index:251663360;visibility:visible;mso-wrap-style:square;mso-width-percent:0;mso-height-percent:0;mso-wrap-distance-left:9pt;mso-wrap-distance-top:0;mso-wrap-distance-right:9pt;mso-wrap-distance-bottom:0;mso-position-horizontal:right;mso-position-horizontal-relative:margin;mso-position-vertical:absolute;mso-position-vertical-relative:text;mso-width-percent:0;mso-height-percent:0;mso-width-relative:margin;mso-height-relative:margin;v-text-anchor:middle" o:gfxdata="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" fillcolor="#82a0d7 [2164]" strokecolor="#4472c4 [3204]" strokeweight=".5pt">
                 <v:fill color2="#678ccf [2612]" rotate="t" colors="0 #a8b7df;.5 #9aabd9;1 #879ed7" focus="100%" type="gradient">
                   <o:fill v:ext="view" type="gradientUnscaled"/>
                 </v:fill>
@@ -295,16 +296,7 @@
                                 <w:sz w:val="24"/>
                                 <w:szCs w:val="24"/>
                               </w:rPr>
-                              <w:t xml:space="preserve">server use ODM </w:t>
-                            </w:r>
-                            <w:r>
-                              <w:rPr>
-                                <w:b/>
-                                <w:bCs/>
-                                <w:sz w:val="24"/>
-                                <w:szCs w:val="24"/>
-                              </w:rPr>
-                              <w:t>(Object Data Module)</w:t>
+                              <w:t>server use ODM (Object Data Module)</w:t>
                             </w:r>
                             <w:r>
                               <w:rPr>
@@ -338,7 +330,7 @@
           </mc:Choice>
           <mc:Fallback>
             <w:pict>
-              <v:rect w14:anchorId="2C6E6ED0" id="_x0000_s1027" style="position:absolute;margin-left:0;margin-top:102pt;width:154.5pt;height:87pt;z-index:251665408;visibility:visible;mso-wrap-style:square;mso-width-percent:0;mso-height-percent:0;mso-wrap-distance-left:9pt;mso-wrap-distance-top:0;mso-wrap-distance-right:9pt;mso-wrap-distance-bottom:0;mso-position-horizontal:left;mso-position-horizontal-relative:margin;mso-position-vertical:absolute;mso-position-vertical-relative:text;mso-width-percent:0;mso-height-percent:0;mso-width-relative:margin;mso-height-relative:margin;v-text-anchor:middle" o:gfxdata="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" fillcolor="#82a0d7 [2164]" strokecolor="#4472c4 [3204]" strokeweight=".5pt">
+              <v:rect w14:anchorId="2C6E6ED0" id="_x0000_s1027" style="position:absolute;left:0;text-align:left;margin-left:0;margin-top:102pt;width:154.5pt;height:87pt;z-index:251665408;visibility:visible;mso-wrap-style:square;mso-width-percent:0;mso-height-percent:0;mso-wrap-distance-left:9pt;mso-wrap-distance-top:0;mso-wrap-distance-right:9pt;mso-wrap-distance-bottom:0;mso-position-horizontal:left;mso-position-horizontal-relative:margin;mso-position-vertical:absolute;mso-position-vertical-relative:text;mso-width-percent:0;mso-height-percent:0;mso-width-relative:margin;mso-height-relative:margin;v-text-anchor:middle" o:gfxdata="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" fillcolor="#82a0d7 [2164]" strokecolor="#4472c4 [3204]" strokeweight=".5pt">
                 <v:fill color2="#678ccf [2612]" rotate="t" colors="0 #a8b7df;.5 #9aabd9;1 #879ed7" focus="100%" type="gradient">
                   <o:fill v:ext="view" type="gradientUnscaled"/>
                 </v:fill>
@@ -433,16 +425,7 @@
                           <w:sz w:val="24"/>
                           <w:szCs w:val="24"/>
                         </w:rPr>
-                        <w:t xml:space="preserve">server use ODM </w:t>
-                      </w:r>
-                      <w:r>
-                        <w:rPr>
-                          <w:b/>
-                          <w:bCs/>
-                          <w:sz w:val="24"/>
-                          <w:szCs w:val="24"/>
-                        </w:rPr>
-                        <w:t>(Object Data Module)</w:t>
+                        <w:t>server use ODM (Object Data Module)</w:t>
                       </w:r>
                       <w:r>
                         <w:rPr>
@@ -564,7 +547,7 @@
           </mc:Choice>
           <mc:Fallback>
             <w:pict>
-              <v:rect w14:anchorId="3F0D2869" id="_x0000_s1028" style="position:absolute;margin-left:203.25pt;margin-top:126.75pt;width:131.25pt;height:59.25pt;z-index:251667456;visibility:visible;mso-wrap-style:square;mso-width-percent:0;mso-height-percent:0;mso-wrap-distance-left:9pt;mso-wrap-distance-top:0;mso-wrap-distance-right:9pt;mso-wrap-distance-bottom:0;mso-position-horizontal:absolute;mso-position-horizontal-relative:margin;mso-position-vertical:absolute;mso-position-vertical-relative:text;mso-width-percent:0;mso-height-percent:0;mso-width-relative:margin;mso-height-relative:margin;v-text-anchor:middle" o:gfxdata="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" fillcolor="#82a0d7 [2164]" strokecolor="#4472c4 [3204]" strokeweight=".5pt">
+              <v:rect w14:anchorId="3F0D2869" id="_x0000_s1028" style="position:absolute;left:0;text-align:left;margin-left:203.25pt;margin-top:126.75pt;width:131.25pt;height:59.25pt;z-index:251667456;visibility:visible;mso-wrap-style:square;mso-width-percent:0;mso-height-percent:0;mso-wrap-distance-left:9pt;mso-wrap-distance-top:0;mso-wrap-distance-right:9pt;mso-wrap-distance-bottom:0;mso-position-horizontal:absolute;mso-position-horizontal-relative:margin;mso-position-vertical:absolute;mso-position-vertical-relative:text;mso-width-percent:0;mso-height-percent:0;mso-width-relative:margin;mso-height-relative:margin;v-text-anchor:middle" o:gfxdata="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" fillcolor="#82a0d7 [2164]" strokecolor="#4472c4 [3204]" strokeweight=".5pt">
                 <v:fill color2="#678ccf [2612]" rotate="t" colors="0 #a8b7df;.5 #9aabd9;1 #879ed7" focus="100%" type="gradient">
                   <o:fill v:ext="view" type="gradientUnscaled"/>
                 </v:fill>
@@ -786,7 +769,7 @@
           </mc:Choice>
           <mc:Fallback>
             <w:pict>
-              <v:rect w14:anchorId="5ECC8174" id="Rectangle 4" o:spid="_x0000_s1029" style="position:absolute;margin-left:184.5pt;margin-top:202.5pt;width:168pt;height:65.25pt;z-index:251679744;visibility:visible;mso-wrap-style:square;mso-height-percent:0;mso-wrap-distance-left:9pt;mso-wrap-distance-top:0;mso-wrap-distance-right:9pt;mso-wrap-distance-bottom:0;mso-position-horizontal:absolute;mso-position-horizontal-relative:text;mso-position-vertical:absolute;mso-position-vertical-relative:text;mso-height-percent:0;mso-height-relative:margin;v-text-anchor:middle" o:gfxdata="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" fillcolor="#f3a875 [2165]" strokecolor="#ed7d31 [3205]" strokeweight=".5pt">
+              <v:rect w14:anchorId="5ECC8174" id="Rectangle 4" o:spid="_x0000_s1029" style="position:absolute;left:0;text-align:left;margin-left:184.5pt;margin-top:202.5pt;width:168pt;height:65.25pt;z-index:251679744;visibility:visible;mso-wrap-style:square;mso-height-percent:0;mso-wrap-distance-left:9pt;mso-wrap-distance-top:0;mso-wrap-distance-right:9pt;mso-wrap-distance-bottom:0;mso-position-horizontal:absolute;mso-position-horizontal-relative:text;mso-position-vertical:absolute;mso-position-vertical-relative:text;mso-height-percent:0;mso-height-relative:margin;v-text-anchor:middle" o:gfxdata="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" fillcolor="#f3a875 [2165]" strokecolor="#ed7d31 [3205]" strokeweight=".5pt">
                 <v:fill color2="#f09558 [2613]" rotate="t" colors="0 #f7bda4;.5 #f5b195;1 #f8a581" focus="100%" type="gradient">
                   <o:fill v:ext="view" type="gradientUnscaled"/>
                 </v:fill>
@@ -1290,7 +1273,7 @@
           </mc:Choice>
           <mc:Fallback>
             <w:pict>
-              <v:rect w14:anchorId="1C1269CD" id="_x0000_s1030" style="position:absolute;margin-left:0;margin-top:37.5pt;width:66.75pt;height:26.25pt;z-index:251661312;visibility:visible;mso-wrap-style:square;mso-width-percent:0;mso-wrap-distance-left:9pt;mso-wrap-distance-top:0;mso-wrap-distance-right:9pt;mso-wrap-distance-bottom:0;mso-position-horizontal:center;mso-position-horizontal-relative:margin;mso-position-vertical:absolute;mso-position-vertical-relative:text;mso-width-percent:0;mso-width-relative:margin;v-text-anchor:middle" o:gfxdata="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" fillcolor="#82a0d7 [2164]" strokecolor="#4472c4 [3204]" strokeweight=".5pt">
+              <v:rect w14:anchorId="1C1269CD" id="_x0000_s1030" style="position:absolute;left:0;text-align:left;margin-left:0;margin-top:37.5pt;width:66.75pt;height:26.25pt;z-index:251661312;visibility:visible;mso-wrap-style:square;mso-width-percent:0;mso-wrap-distance-left:9pt;mso-wrap-distance-top:0;mso-wrap-distance-right:9pt;mso-wrap-distance-bottom:0;mso-position-horizontal:center;mso-position-horizontal-relative:margin;mso-position-vertical:absolute;mso-position-vertical-relative:text;mso-width-percent:0;mso-width-relative:margin;v-text-anchor:middle" o:gfxdata="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" fillcolor="#82a0d7 [2164]" strokecolor="#4472c4 [3204]" strokeweight=".5pt">
                 <v:fill color2="#678ccf [2612]" rotate="t" colors="0 #a8b7df;.5 #9aabd9;1 #879ed7" focus="100%" type="gradient">
                   <o:fill v:ext="view" type="gradientUnscaled"/>
                 </v:fill>
@@ -1417,7 +1400,7 @@
           </mc:Choice>
           <mc:Fallback>
             <w:pict>
-              <v:rect w14:anchorId="3FAC8028" id="_x0000_s1031" style="position:absolute;margin-left:71.8pt;margin-top:120pt;width:123pt;height:39.75pt;z-index:251669504;visibility:visible;mso-wrap-style:square;mso-width-percent:0;mso-height-percent:0;mso-wrap-distance-left:9pt;mso-wrap-distance-top:0;mso-wrap-distance-right:9pt;mso-wrap-distance-bottom:0;mso-position-horizontal:right;mso-position-horizontal-relative:margin;mso-position-vertical:absolute;mso-position-vertical-relative:text;mso-width-percent:0;mso-height-percent:0;mso-width-relative:margin;mso-height-relative:margin;v-text-anchor:middle" o:gfxdata="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" fillcolor="#82a0d7 [2164]" strokecolor="#4472c4 [3204]" strokeweight=".5pt">
+              <v:rect w14:anchorId="3FAC8028" id="_x0000_s1031" style="position:absolute;left:0;text-align:left;margin-left:71.8pt;margin-top:120pt;width:123pt;height:39.75pt;z-index:251669504;visibility:visible;mso-wrap-style:square;mso-width-percent:0;mso-height-percent:0;mso-wrap-distance-left:9pt;mso-wrap-distance-top:0;mso-wrap-distance-right:9pt;mso-wrap-distance-bottom:0;mso-position-horizontal:right;mso-position-horizontal-relative:margin;mso-position-vertical:absolute;mso-position-vertical-relative:text;mso-width-percent:0;mso-height-percent:0;mso-width-relative:margin;mso-height-relative:margin;v-text-anchor:middle" o:gfxdata="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" fillcolor="#82a0d7 [2164]" strokecolor="#4472c4 [3204]" strokeweight=".5pt">
                 <v:fill color2="#678ccf [2612]" rotate="t" colors="0 #a8b7df;.5 #9aabd9;1 #879ed7" focus="100%" type="gradient">
                   <o:fill v:ext="view" type="gradientUnscaled"/>
                 </v:fill>
@@ -1541,7 +1524,7 @@
           </mc:Choice>
           <mc:Fallback>
             <w:pict>
-              <v:rect w14:anchorId="7F810F90" id="_x0000_s1032" style="position:absolute;margin-left:0;margin-top:35.25pt;width:55.5pt;height:26.25pt;z-index:251659264;visibility:visible;mso-wrap-style:square;mso-width-percent:0;mso-wrap-distance-left:9pt;mso-wrap-distance-top:0;mso-wrap-distance-right:9pt;mso-wrap-distance-bottom:0;mso-position-horizontal:left;mso-position-horizontal-relative:margin;mso-position-vertical:absolute;mso-position-vertical-relative:text;mso-width-percent:0;mso-width-relative:margin;v-text-anchor:middle" o:gfxdata="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" fillcolor="#82a0d7 [2164]" strokecolor="#4472c4 [3204]" strokeweight=".5pt">
+              <v:rect w14:anchorId="7F810F90" id="_x0000_s1032" style="position:absolute;left:0;text-align:left;margin-left:0;margin-top:35.25pt;width:55.5pt;height:26.25pt;z-index:251659264;visibility:visible;mso-wrap-style:square;mso-width-percent:0;mso-wrap-distance-left:9pt;mso-wrap-distance-top:0;mso-wrap-distance-right:9pt;mso-wrap-distance-bottom:0;mso-position-horizontal:left;mso-position-horizontal-relative:margin;mso-position-vertical:absolute;mso-position-vertical-relative:text;mso-width-percent:0;mso-width-relative:margin;v-text-anchor:middle" o:gfxdata="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" fillcolor="#82a0d7 [2164]" strokecolor="#4472c4 [3204]" strokeweight=".5pt">
                 <v:fill color2="#678ccf [2612]" rotate="t" colors="0 #a8b7df;.5 #9aabd9;1 #879ed7" focus="100%" type="gradient">
                   <o:fill v:ext="view" type="gradientUnscaled"/>
                 </v:fill>
@@ -1709,49 +1692,49 @@
           <w:sz w:val="28"/>
           <w:szCs w:val="28"/>
         </w:rPr>
-        <w:t xml:space="preserve">Basically,  we can </w:t>
-      </w:r>
-      <w:r>
-        <w:rPr>
-          <w:noProof/>
-          <w:sz w:val="28"/>
-          <w:szCs w:val="28"/>
-        </w:rPr>
-        <w:t>access of database (MongoDB)</w:t>
-      </w:r>
-      <w:r>
-        <w:rPr>
-          <w:noProof/>
-          <w:sz w:val="28"/>
-          <w:szCs w:val="28"/>
-        </w:rPr>
-        <w:t xml:space="preserve"> through our server (Node.js) via ODM (Mongoose).</w:t>
-      </w:r>
-    </w:p>
-    <w:p>
-      <w:pPr>
-        <w:rPr>
-          <w:noProof/>
-          <w:sz w:val="28"/>
-          <w:szCs w:val="28"/>
-        </w:rPr>
-      </w:pPr>
-    </w:p>
-    <w:p>
-      <w:pPr>
-        <w:rPr>
-          <w:noProof/>
-          <w:sz w:val="28"/>
-          <w:szCs w:val="28"/>
-        </w:rPr>
-      </w:pPr>
-      <w:r>
-        <w:rPr>
-          <w:noProof/>
-          <w:sz w:val="28"/>
-          <w:szCs w:val="28"/>
-        </w:rPr>
-        <w:t>In noSql (mongoDB) data is stored as collections of object where document is object and collections is array of document. Each document is independent.</w:t>
+        <w:t>Basically,  we can access of database (MongoDB) through our server (Node.js) via ODM (Mongoose).</w:t>
+      </w:r>
+    </w:p>
+    <w:p>
+      <w:pPr>
+        <w:rPr>
+          <w:noProof/>
+          <w:sz w:val="28"/>
+          <w:szCs w:val="28"/>
+        </w:rPr>
+      </w:pPr>
+    </w:p>
+    <w:p>
+      <w:pPr>
+        <w:rPr>
+          <w:noProof/>
+          <w:sz w:val="28"/>
+          <w:szCs w:val="28"/>
+        </w:rPr>
+      </w:pPr>
+      <w:r>
+        <w:rPr>
+          <w:noProof/>
+          <w:sz w:val="28"/>
+          <w:szCs w:val="28"/>
+        </w:rPr>
+        <w:t>In noSql (mongoDB) data is stored as collection of object</w:t>
+      </w:r>
+      <w:r>
+        <w:rPr>
+          <w:noProof/>
+          <w:sz w:val="28"/>
+          <w:szCs w:val="28"/>
+        </w:rPr>
+        <w:t>s</w:t>
+      </w:r>
+      <w:r>
+        <w:rPr>
+          <w:noProof/>
+          <w:sz w:val="28"/>
+          <w:szCs w:val="28"/>
+        </w:rPr>
+        <w:t xml:space="preserve"> where document is object and collections is array of document. Each document is independent.</w:t>
       </w:r>
     </w:p>
     <w:p>
@@ -1874,7 +1857,7 @@
           <w:noProof/>
         </w:rPr>
         <w:drawing>
-          <wp:inline distT="0" distB="0" distL="0" distR="0" wp14:anchorId="45134083" wp14:editId="0CD2BC97">
+          <wp:inline distT="0" distB="0" distL="0" distR="0" wp14:anchorId="45134083" wp14:editId="2086CD32">
             <wp:extent cx="4229100" cy="2385134"/>
             <wp:effectExtent l="0" t="0" r="0" b="0"/>
             <wp:docPr id="615611686" name="Picture 6"/>
@@ -1891,7 +1874,7 @@
                     </pic:cNvPicPr>
                   </pic:nvPicPr>
                   <pic:blipFill>
-                    <a:blip r:embed="rId4" cstate="print">
+                    <a:blip r:embed="rId5" cstate="print">
                       <a:extLst>
                         <a:ext uri="{28A0092B-C50C-407E-A947-70E740481C1C}">
                           <a14:useLocalDpi xmlns:a14="http://schemas.microsoft.com/office/drawing/2010/main" val="0"/>
@@ -2087,6 +2070,1020 @@
         <w:t>inside our express server.</w:t>
       </w:r>
     </w:p>
+    <w:p>
+      <w:pPr>
+        <w:rPr>
+          <w:sz w:val="28"/>
+          <w:szCs w:val="28"/>
+        </w:rPr>
+      </w:pPr>
+    </w:p>
+    <w:p>
+      <w:pPr>
+        <w:rPr>
+          <w:rFonts w:asciiTheme="majorHAnsi" w:hAnsiTheme="majorHAnsi" w:cstheme="majorHAnsi"/>
+          <w:b/>
+          <w:bCs/>
+          <w:sz w:val="36"/>
+          <w:szCs w:val="36"/>
+          <w:u w:val="single"/>
+        </w:rPr>
+      </w:pPr>
+      <w:r>
+        <w:rPr>
+          <w:rFonts w:asciiTheme="majorHAnsi" w:hAnsiTheme="majorHAnsi" w:cstheme="majorHAnsi"/>
+          <w:b/>
+          <w:bCs/>
+          <w:sz w:val="36"/>
+          <w:szCs w:val="36"/>
+          <w:u w:val="single"/>
+        </w:rPr>
+        <w:t>Using Mongoose:</w:t>
+      </w:r>
+    </w:p>
+    <w:p>
+      <w:pPr>
+        <w:pStyle w:val="ListParagraph"/>
+        <w:numPr>
+          <w:ilvl w:val="0"/>
+          <w:numId w:val="2"/>
+        </w:numPr>
+        <w:rPr>
+          <w:rFonts w:cstheme="minorHAnsi"/>
+          <w:sz w:val="28"/>
+          <w:szCs w:val="28"/>
+        </w:rPr>
+      </w:pPr>
+      <w:r>
+        <w:rPr>
+          <w:rFonts w:cstheme="minorHAnsi"/>
+          <w:sz w:val="28"/>
+          <w:szCs w:val="28"/>
+        </w:rPr>
+        <w:t>Mongoose is the npm package</w:t>
+      </w:r>
+      <w:r>
+        <w:rPr>
+          <w:rFonts w:cstheme="minorHAnsi"/>
+          <w:sz w:val="28"/>
+          <w:szCs w:val="28"/>
+        </w:rPr>
+        <w:t xml:space="preserve">, it is ODM of MongoDB and </w:t>
+      </w:r>
+      <w:r>
+        <w:rPr>
+          <w:rFonts w:cstheme="minorHAnsi"/>
+          <w:sz w:val="28"/>
+          <w:szCs w:val="28"/>
+        </w:rPr>
+        <w:t>Mongoose</w:t>
+      </w:r>
+      <w:r>
+        <w:rPr>
+          <w:rFonts w:cstheme="minorHAnsi"/>
+          <w:sz w:val="28"/>
+          <w:szCs w:val="28"/>
+        </w:rPr>
+        <w:t xml:space="preserve"> only support</w:t>
+      </w:r>
+      <w:r>
+        <w:rPr>
+          <w:rFonts w:cstheme="minorHAnsi"/>
+          <w:sz w:val="28"/>
+          <w:szCs w:val="28"/>
+        </w:rPr>
+        <w:t xml:space="preserve"> Node.js and Deno.</w:t>
+      </w:r>
+    </w:p>
+    <w:p>
+      <w:pPr>
+        <w:pStyle w:val="ListParagraph"/>
+        <w:rPr>
+          <w:rFonts w:cstheme="minorHAnsi"/>
+          <w:sz w:val="28"/>
+          <w:szCs w:val="28"/>
+        </w:rPr>
+      </w:pPr>
+    </w:p>
+    <w:p>
+      <w:pPr>
+        <w:pStyle w:val="ListParagraph"/>
+        <w:numPr>
+          <w:ilvl w:val="0"/>
+          <w:numId w:val="2"/>
+        </w:numPr>
+        <w:spacing w:line="360" w:lineRule="auto"/>
+        <w:rPr>
+          <w:rFonts w:cstheme="minorHAnsi"/>
+          <w:sz w:val="28"/>
+          <w:szCs w:val="28"/>
+        </w:rPr>
+      </w:pPr>
+      <w:r>
+        <w:rPr>
+          <w:rFonts w:cstheme="minorHAnsi"/>
+          <w:b/>
+          <w:bCs/>
+          <w:sz w:val="28"/>
+          <w:szCs w:val="28"/>
+        </w:rPr>
+        <w:t xml:space="preserve">npm </w:t>
+      </w:r>
+      <w:r>
+        <w:rPr>
+          <w:rFonts w:cstheme="minorHAnsi"/>
+          <w:b/>
+          <w:bCs/>
+          <w:sz w:val="28"/>
+          <w:szCs w:val="28"/>
+        </w:rPr>
+        <w:t>i</w:t>
+      </w:r>
+      <w:r>
+        <w:rPr>
+          <w:rFonts w:cstheme="minorHAnsi"/>
+          <w:b/>
+          <w:bCs/>
+          <w:sz w:val="28"/>
+          <w:szCs w:val="28"/>
+        </w:rPr>
+        <w:t xml:space="preserve"> mongoose</w:t>
+      </w:r>
+      <w:r>
+        <w:rPr>
+          <w:rFonts w:cstheme="minorHAnsi"/>
+          <w:sz w:val="28"/>
+          <w:szCs w:val="28"/>
+        </w:rPr>
+        <w:t xml:space="preserve"> : </w:t>
+      </w:r>
+      <w:r>
+        <w:rPr>
+          <w:rFonts w:cstheme="minorHAnsi"/>
+          <w:sz w:val="28"/>
+          <w:szCs w:val="28"/>
+        </w:rPr>
+        <w:t>To install mongoose</w:t>
+      </w:r>
+      <w:r>
+        <w:rPr>
+          <w:rFonts w:cstheme="minorHAnsi"/>
+          <w:sz w:val="28"/>
+          <w:szCs w:val="28"/>
+        </w:rPr>
+        <w:t>:</w:t>
+      </w:r>
+      <w:r>
+        <w:rPr>
+          <w:noProof/>
+        </w:rPr>
+        <w:drawing>
+          <wp:inline distT="0" distB="0" distL="0" distR="0" wp14:anchorId="05ABB1F4" wp14:editId="26D69324">
+            <wp:extent cx="4105275" cy="657225"/>
+            <wp:effectExtent l="0" t="0" r="9525" b="9525"/>
+            <wp:docPr id="120460414" name="Picture 1"/>
+            <wp:cNvGraphicFramePr>
+              <a:graphicFrameLocks xmlns:a="http://schemas.openxmlformats.org/drawingml/2006/main" noChangeAspect="1"/>
+            </wp:cNvGraphicFramePr>
+            <a:graphic xmlns:a="http://schemas.openxmlformats.org/drawingml/2006/main">
+              <a:graphicData uri="http://schemas.openxmlformats.org/drawingml/2006/picture">
+                <pic:pic xmlns:pic="http://schemas.openxmlformats.org/drawingml/2006/picture">
+                  <pic:nvPicPr>
+                    <pic:cNvPr id="120460414" name=""/>
+                    <pic:cNvPicPr/>
+                  </pic:nvPicPr>
+                  <pic:blipFill>
+                    <a:blip r:embed="rId6"/>
+                    <a:stretch>
+                      <a:fillRect/>
+                    </a:stretch>
+                  </pic:blipFill>
+                  <pic:spPr>
+                    <a:xfrm>
+                      <a:off x="0" y="0"/>
+                      <a:ext cx="4105275" cy="657225"/>
+                    </a:xfrm>
+                    <a:prstGeom prst="rect">
+                      <a:avLst/>
+                    </a:prstGeom>
+                  </pic:spPr>
+                </pic:pic>
+              </a:graphicData>
+            </a:graphic>
+          </wp:inline>
+        </w:drawing>
+      </w:r>
+    </w:p>
+    <w:p>
+      <w:pPr>
+        <w:pStyle w:val="ListParagraph"/>
+        <w:rPr>
+          <w:rFonts w:cstheme="minorHAnsi"/>
+          <w:sz w:val="28"/>
+          <w:szCs w:val="28"/>
+        </w:rPr>
+      </w:pPr>
+    </w:p>
+    <w:p>
+      <w:pPr>
+        <w:rPr>
+          <w:rFonts w:asciiTheme="majorHAnsi" w:hAnsiTheme="majorHAnsi" w:cstheme="majorHAnsi"/>
+          <w:b/>
+          <w:bCs/>
+          <w:sz w:val="36"/>
+          <w:szCs w:val="36"/>
+          <w:u w:val="single"/>
+        </w:rPr>
+      </w:pPr>
+      <w:r>
+        <w:rPr>
+          <w:rFonts w:asciiTheme="majorHAnsi" w:hAnsiTheme="majorHAnsi" w:cstheme="majorHAnsi"/>
+          <w:b/>
+          <w:bCs/>
+          <w:sz w:val="36"/>
+          <w:szCs w:val="36"/>
+          <w:u w:val="single"/>
+        </w:rPr>
+        <w:t>Connecting to MongoDB (DB)</w:t>
+      </w:r>
+      <w:r>
+        <w:rPr>
+          <w:rFonts w:asciiTheme="majorHAnsi" w:hAnsiTheme="majorHAnsi" w:cstheme="majorHAnsi"/>
+          <w:b/>
+          <w:bCs/>
+          <w:sz w:val="36"/>
+          <w:szCs w:val="36"/>
+          <w:u w:val="single"/>
+        </w:rPr>
+        <w:t>:</w:t>
+      </w:r>
+    </w:p>
+    <w:p>
+      <w:pPr>
+        <w:pStyle w:val="ListParagraph"/>
+        <w:numPr>
+          <w:ilvl w:val="0"/>
+          <w:numId w:val="2"/>
+        </w:numPr>
+        <w:spacing w:line="276" w:lineRule="auto"/>
+        <w:rPr>
+          <w:rFonts w:cstheme="minorHAnsi"/>
+          <w:sz w:val="28"/>
+          <w:szCs w:val="28"/>
+        </w:rPr>
+      </w:pPr>
+      <w:r>
+        <w:rPr>
+          <w:rFonts w:cstheme="minorHAnsi"/>
+          <w:sz w:val="28"/>
+          <w:szCs w:val="28"/>
+        </w:rPr>
+        <w:t>To run the MongoDB, it requires an IP address (usually localhost or 127.0.0.1) and a port (default is 27017). When we run MongoDB, it typically runs on mongodb://127.0.0.1:27017, and we can access MongoDB using this URI.</w:t>
+      </w:r>
+      <w:r>
+        <w:rPr>
+          <w:rFonts w:cstheme="minorHAnsi"/>
+          <w:sz w:val="28"/>
+          <w:szCs w:val="28"/>
+        </w:rPr>
+        <w:t xml:space="preserve"> </w:t>
+      </w:r>
+    </w:p>
+    <w:p>
+      <w:pPr>
+        <w:pStyle w:val="ListParagraph"/>
+        <w:rPr>
+          <w:rFonts w:cstheme="minorHAnsi"/>
+          <w:sz w:val="28"/>
+          <w:szCs w:val="28"/>
+        </w:rPr>
+      </w:pPr>
+    </w:p>
+    <w:p>
+      <w:pPr>
+        <w:pStyle w:val="ListParagraph"/>
+        <w:numPr>
+          <w:ilvl w:val="0"/>
+          <w:numId w:val="2"/>
+        </w:numPr>
+        <w:spacing w:line="276" w:lineRule="auto"/>
+        <w:rPr>
+          <w:rFonts w:cstheme="minorHAnsi"/>
+          <w:sz w:val="28"/>
+          <w:szCs w:val="28"/>
+        </w:rPr>
+      </w:pPr>
+      <w:r>
+        <w:rPr>
+          <w:rFonts w:cstheme="minorHAnsi"/>
+          <w:sz w:val="28"/>
+          <w:szCs w:val="28"/>
+        </w:rPr>
+        <w:t xml:space="preserve">So, we store the IP address and port in the </w:t>
+      </w:r>
+      <w:r>
+        <w:rPr>
+          <w:rFonts w:cstheme="minorHAnsi"/>
+          <w:b/>
+          <w:bCs/>
+          <w:sz w:val="28"/>
+          <w:szCs w:val="28"/>
+        </w:rPr>
+        <w:t>DB_URI</w:t>
+      </w:r>
+      <w:r>
+        <w:rPr>
+          <w:rFonts w:cstheme="minorHAnsi"/>
+          <w:sz w:val="28"/>
+          <w:szCs w:val="28"/>
+        </w:rPr>
+        <w:t xml:space="preserve"> variable, which we use to access our database</w:t>
+      </w:r>
+      <w:r>
+        <w:rPr>
+          <w:rFonts w:cstheme="minorHAnsi"/>
+          <w:sz w:val="28"/>
+          <w:szCs w:val="28"/>
+        </w:rPr>
+        <w:t xml:space="preserve"> inside MongoDB</w:t>
+      </w:r>
+      <w:r>
+        <w:rPr>
+          <w:rFonts w:cstheme="minorHAnsi"/>
+          <w:sz w:val="28"/>
+          <w:szCs w:val="28"/>
+        </w:rPr>
+        <w:t xml:space="preserve"> through the Node.js/Express server.</w:t>
+      </w:r>
+    </w:p>
+    <w:p>
+      <w:pPr>
+        <w:pStyle w:val="ListParagraph"/>
+        <w:rPr>
+          <w:rFonts w:cstheme="minorHAnsi"/>
+          <w:sz w:val="28"/>
+          <w:szCs w:val="28"/>
+        </w:rPr>
+      </w:pPr>
+    </w:p>
+    <w:p>
+      <w:pPr>
+        <w:pStyle w:val="ListParagraph"/>
+        <w:spacing w:line="276" w:lineRule="auto"/>
+        <w:rPr>
+          <w:rFonts w:cstheme="minorHAnsi"/>
+          <w:sz w:val="28"/>
+          <w:szCs w:val="28"/>
+        </w:rPr>
+      </w:pPr>
+      <w:r>
+        <w:rPr>
+          <w:noProof/>
+        </w:rPr>
+        <w:drawing>
+          <wp:inline distT="0" distB="0" distL="0" distR="0" wp14:anchorId="4266EF94" wp14:editId="18A01FF3">
+            <wp:extent cx="6353175" cy="955918"/>
+            <wp:effectExtent l="0" t="0" r="0" b="0"/>
+            <wp:docPr id="1768828012" name="Picture 1"/>
+            <wp:cNvGraphicFramePr>
+              <a:graphicFrameLocks xmlns:a="http://schemas.openxmlformats.org/drawingml/2006/main" noChangeAspect="1"/>
+            </wp:cNvGraphicFramePr>
+            <a:graphic xmlns:a="http://schemas.openxmlformats.org/drawingml/2006/main">
+              <a:graphicData uri="http://schemas.openxmlformats.org/drawingml/2006/picture">
+                <pic:pic xmlns:pic="http://schemas.openxmlformats.org/drawingml/2006/picture">
+                  <pic:nvPicPr>
+                    <pic:cNvPr id="1768828012" name=""/>
+                    <pic:cNvPicPr/>
+                  </pic:nvPicPr>
+                  <pic:blipFill>
+                    <a:blip r:embed="rId7"/>
+                    <a:stretch>
+                      <a:fillRect/>
+                    </a:stretch>
+                  </pic:blipFill>
+                  <pic:spPr>
+                    <a:xfrm>
+                      <a:off x="0" y="0"/>
+                      <a:ext cx="6379700" cy="959909"/>
+                    </a:xfrm>
+                    <a:prstGeom prst="rect">
+                      <a:avLst/>
+                    </a:prstGeom>
+                  </pic:spPr>
+                </pic:pic>
+              </a:graphicData>
+            </a:graphic>
+          </wp:inline>
+        </w:drawing>
+      </w:r>
+    </w:p>
+    <w:p>
+      <w:pPr>
+        <w:pStyle w:val="ListParagraph"/>
+        <w:spacing w:line="276" w:lineRule="auto"/>
+        <w:rPr>
+          <w:rFonts w:cstheme="minorHAnsi"/>
+          <w:sz w:val="28"/>
+          <w:szCs w:val="28"/>
+        </w:rPr>
+      </w:pPr>
+      <w:r>
+        <w:rPr>
+          <w:noProof/>
+        </w:rPr>
+        <w:drawing>
+          <wp:inline distT="0" distB="0" distL="0" distR="0" wp14:anchorId="54251CB7" wp14:editId="2ECB84C1">
+            <wp:extent cx="5448300" cy="914400"/>
+            <wp:effectExtent l="0" t="0" r="0" b="0"/>
+            <wp:docPr id="251128809" name="Picture 1"/>
+            <wp:cNvGraphicFramePr>
+              <a:graphicFrameLocks xmlns:a="http://schemas.openxmlformats.org/drawingml/2006/main" noChangeAspect="1"/>
+            </wp:cNvGraphicFramePr>
+            <a:graphic xmlns:a="http://schemas.openxmlformats.org/drawingml/2006/main">
+              <a:graphicData uri="http://schemas.openxmlformats.org/drawingml/2006/picture">
+                <pic:pic xmlns:pic="http://schemas.openxmlformats.org/drawingml/2006/picture">
+                  <pic:nvPicPr>
+                    <pic:cNvPr id="251128809" name=""/>
+                    <pic:cNvPicPr/>
+                  </pic:nvPicPr>
+                  <pic:blipFill>
+                    <a:blip r:embed="rId8"/>
+                    <a:stretch>
+                      <a:fillRect/>
+                    </a:stretch>
+                  </pic:blipFill>
+                  <pic:spPr>
+                    <a:xfrm>
+                      <a:off x="0" y="0"/>
+                      <a:ext cx="5448300" cy="914400"/>
+                    </a:xfrm>
+                    <a:prstGeom prst="rect">
+                      <a:avLst/>
+                    </a:prstGeom>
+                  </pic:spPr>
+                </pic:pic>
+              </a:graphicData>
+            </a:graphic>
+          </wp:inline>
+        </w:drawing>
+      </w:r>
+    </w:p>
+    <w:p>
+      <w:pPr>
+        <w:pStyle w:val="ListParagraph"/>
+        <w:spacing w:line="276" w:lineRule="auto"/>
+        <w:rPr>
+          <w:rFonts w:cstheme="minorHAnsi"/>
+          <w:sz w:val="28"/>
+          <w:szCs w:val="28"/>
+        </w:rPr>
+      </w:pPr>
+    </w:p>
+    <w:p>
+      <w:pPr>
+        <w:pStyle w:val="ListParagraph"/>
+        <w:numPr>
+          <w:ilvl w:val="0"/>
+          <w:numId w:val="2"/>
+        </w:numPr>
+        <w:spacing w:line="276" w:lineRule="auto"/>
+        <w:rPr>
+          <w:rFonts w:cstheme="minorHAnsi"/>
+          <w:sz w:val="28"/>
+          <w:szCs w:val="28"/>
+        </w:rPr>
+      </w:pPr>
+      <w:r>
+        <w:rPr>
+          <w:rFonts w:cstheme="minorHAnsi"/>
+          <w:sz w:val="28"/>
+          <w:szCs w:val="28"/>
+        </w:rPr>
+        <w:lastRenderedPageBreak/>
+        <w:t>In production, backend-server will run on different server and database-server will run on different server.</w:t>
+      </w:r>
+    </w:p>
+    <w:p>
+      <w:pPr>
+        <w:pStyle w:val="ListParagraph"/>
+        <w:spacing w:line="276" w:lineRule="auto"/>
+        <w:rPr>
+          <w:rFonts w:cstheme="minorHAnsi"/>
+          <w:sz w:val="28"/>
+          <w:szCs w:val="28"/>
+        </w:rPr>
+      </w:pPr>
+    </w:p>
+    <w:p>
+      <w:pPr>
+        <w:pStyle w:val="ListParagraph"/>
+        <w:numPr>
+          <w:ilvl w:val="0"/>
+          <w:numId w:val="2"/>
+        </w:numPr>
+        <w:spacing w:line="276" w:lineRule="auto"/>
+        <w:rPr>
+          <w:rFonts w:cstheme="minorHAnsi"/>
+          <w:sz w:val="28"/>
+          <w:szCs w:val="28"/>
+        </w:rPr>
+      </w:pPr>
+      <w:r>
+        <w:rPr>
+          <w:rFonts w:cstheme="minorHAnsi"/>
+          <w:sz w:val="28"/>
+          <w:szCs w:val="28"/>
+        </w:rPr>
+        <w:t>We can switch</w:t>
+      </w:r>
+      <w:r>
+        <w:rPr>
+          <w:rFonts w:cstheme="minorHAnsi"/>
+          <w:sz w:val="28"/>
+          <w:szCs w:val="28"/>
+        </w:rPr>
+        <w:t xml:space="preserve"> between</w:t>
+      </w:r>
+      <w:r>
+        <w:rPr>
+          <w:rFonts w:cstheme="minorHAnsi"/>
+          <w:sz w:val="28"/>
+          <w:szCs w:val="28"/>
+        </w:rPr>
+        <w:t xml:space="preserve"> </w:t>
+      </w:r>
+      <w:r>
+        <w:rPr>
+          <w:rFonts w:cstheme="minorHAnsi"/>
+          <w:b/>
+          <w:bCs/>
+          <w:sz w:val="28"/>
+          <w:szCs w:val="28"/>
+        </w:rPr>
+        <w:t>db</w:t>
+      </w:r>
+      <w:r>
+        <w:rPr>
+          <w:rFonts w:cstheme="minorHAnsi"/>
+          <w:b/>
+          <w:bCs/>
+          <w:sz w:val="28"/>
+          <w:szCs w:val="28"/>
+        </w:rPr>
+        <w:t>s</w:t>
+      </w:r>
+      <w:r>
+        <w:rPr>
+          <w:rFonts w:cstheme="minorHAnsi"/>
+          <w:sz w:val="28"/>
+          <w:szCs w:val="28"/>
+        </w:rPr>
+        <w:t xml:space="preserve"> </w:t>
+      </w:r>
+      <w:r>
+        <w:rPr>
+          <w:rFonts w:cstheme="minorHAnsi"/>
+          <w:sz w:val="28"/>
+          <w:szCs w:val="28"/>
+        </w:rPr>
+        <w:t>inside MongoDB through the</w:t>
+      </w:r>
+      <w:r>
+        <w:rPr>
+          <w:rFonts w:cstheme="minorHAnsi"/>
+          <w:sz w:val="28"/>
+          <w:szCs w:val="28"/>
+        </w:rPr>
+        <w:t xml:space="preserve"> code </w:t>
+      </w:r>
+      <w:r>
+        <w:rPr>
+          <w:rFonts w:cstheme="minorHAnsi"/>
+          <w:sz w:val="28"/>
+          <w:szCs w:val="28"/>
+        </w:rPr>
+        <w:t>in</w:t>
+      </w:r>
+      <w:r>
+        <w:rPr>
+          <w:rFonts w:cstheme="minorHAnsi"/>
+          <w:sz w:val="28"/>
+          <w:szCs w:val="28"/>
+        </w:rPr>
+        <w:t xml:space="preserve"> server, but if we know that we will use only this specific </w:t>
+      </w:r>
+      <w:r>
+        <w:rPr>
+          <w:rFonts w:cstheme="minorHAnsi"/>
+          <w:b/>
+          <w:bCs/>
+          <w:sz w:val="28"/>
+          <w:szCs w:val="28"/>
+        </w:rPr>
+        <w:t>db</w:t>
+      </w:r>
+      <w:r>
+        <w:rPr>
+          <w:rFonts w:cstheme="minorHAnsi"/>
+          <w:sz w:val="28"/>
+          <w:szCs w:val="28"/>
+        </w:rPr>
+        <w:t xml:space="preserve"> in our server then</w:t>
+      </w:r>
+      <w:r>
+        <w:rPr>
+          <w:rFonts w:cstheme="minorHAnsi"/>
+          <w:sz w:val="28"/>
+          <w:szCs w:val="28"/>
+        </w:rPr>
+        <w:t>,</w:t>
+      </w:r>
+      <w:r>
+        <w:rPr>
+          <w:rFonts w:cstheme="minorHAnsi"/>
+          <w:sz w:val="28"/>
+          <w:szCs w:val="28"/>
+        </w:rPr>
+        <w:t xml:space="preserve"> we can mention db’s name during </w:t>
+      </w:r>
+      <w:r>
+        <w:rPr>
+          <w:rFonts w:cstheme="minorHAnsi"/>
+          <w:b/>
+          <w:bCs/>
+          <w:sz w:val="28"/>
+          <w:szCs w:val="28"/>
+        </w:rPr>
+        <w:t>DB_URI</w:t>
+      </w:r>
+      <w:r>
+        <w:rPr>
+          <w:rFonts w:cstheme="minorHAnsi"/>
+          <w:sz w:val="28"/>
+          <w:szCs w:val="28"/>
+        </w:rPr>
+        <w:t xml:space="preserve"> initialization inside </w:t>
+      </w:r>
+      <w:r>
+        <w:rPr>
+          <w:rFonts w:cstheme="minorHAnsi"/>
+          <w:b/>
+          <w:bCs/>
+          <w:sz w:val="28"/>
+          <w:szCs w:val="28"/>
+        </w:rPr>
+        <w:t>.env</w:t>
+      </w:r>
+      <w:r>
+        <w:rPr>
+          <w:rFonts w:cstheme="minorHAnsi"/>
+          <w:sz w:val="28"/>
+          <w:szCs w:val="28"/>
+        </w:rPr>
+        <w:t xml:space="preserve"> file.</w:t>
+      </w:r>
+    </w:p>
+    <w:p>
+      <w:pPr>
+        <w:pStyle w:val="ListParagraph"/>
+        <w:rPr>
+          <w:rFonts w:cstheme="minorHAnsi"/>
+          <w:sz w:val="28"/>
+          <w:szCs w:val="28"/>
+        </w:rPr>
+      </w:pPr>
+    </w:p>
+    <w:p>
+      <w:pPr>
+        <w:pStyle w:val="ListParagraph"/>
+        <w:numPr>
+          <w:ilvl w:val="0"/>
+          <w:numId w:val="2"/>
+        </w:numPr>
+        <w:spacing w:line="276" w:lineRule="auto"/>
+        <w:rPr>
+          <w:rFonts w:cstheme="minorHAnsi"/>
+          <w:sz w:val="28"/>
+          <w:szCs w:val="28"/>
+        </w:rPr>
+      </w:pPr>
+      <w:r>
+        <w:rPr>
+          <w:rFonts w:cstheme="minorHAnsi"/>
+          <w:sz w:val="28"/>
+          <w:szCs w:val="28"/>
+        </w:rPr>
+        <w:t xml:space="preserve">Suppose we </w:t>
+      </w:r>
+      <w:r>
+        <w:rPr>
+          <w:rFonts w:cstheme="minorHAnsi"/>
+          <w:sz w:val="28"/>
+          <w:szCs w:val="28"/>
+        </w:rPr>
+        <w:t xml:space="preserve">will </w:t>
+      </w:r>
+      <w:r>
+        <w:rPr>
+          <w:rFonts w:cstheme="minorHAnsi"/>
+          <w:sz w:val="28"/>
+          <w:szCs w:val="28"/>
+        </w:rPr>
+        <w:t>use</w:t>
+      </w:r>
+      <w:r>
+        <w:rPr>
+          <w:rFonts w:cstheme="minorHAnsi"/>
+          <w:sz w:val="28"/>
+          <w:szCs w:val="28"/>
+        </w:rPr>
+        <w:t xml:space="preserve"> only</w:t>
+      </w:r>
+      <w:r>
+        <w:rPr>
+          <w:rFonts w:cstheme="minorHAnsi"/>
+          <w:sz w:val="28"/>
+          <w:szCs w:val="28"/>
+        </w:rPr>
+        <w:t xml:space="preserve"> </w:t>
+      </w:r>
+      <w:r>
+        <w:rPr>
+          <w:rFonts w:cstheme="minorHAnsi"/>
+          <w:b/>
+          <w:bCs/>
+          <w:sz w:val="28"/>
+          <w:szCs w:val="28"/>
+        </w:rPr>
+        <w:t>website db</w:t>
+      </w:r>
+      <w:r>
+        <w:rPr>
+          <w:rFonts w:cstheme="minorHAnsi"/>
+          <w:sz w:val="28"/>
+          <w:szCs w:val="28"/>
+        </w:rPr>
+        <w:t xml:space="preserve"> from the MongoDB in our server then we can write </w:t>
+      </w:r>
+      <w:r>
+        <w:rPr>
+          <w:noProof/>
+        </w:rPr>
+        <w:drawing>
+          <wp:inline distT="0" distB="0" distL="0" distR="0" wp14:anchorId="68EAB5C7" wp14:editId="0F4C9380">
+            <wp:extent cx="3219450" cy="285750"/>
+            <wp:effectExtent l="0" t="0" r="0" b="0"/>
+            <wp:docPr id="303135768" name="Picture 1"/>
+            <wp:cNvGraphicFramePr>
+              <a:graphicFrameLocks xmlns:a="http://schemas.openxmlformats.org/drawingml/2006/main" noChangeAspect="1"/>
+            </wp:cNvGraphicFramePr>
+            <a:graphic xmlns:a="http://schemas.openxmlformats.org/drawingml/2006/main">
+              <a:graphicData uri="http://schemas.openxmlformats.org/drawingml/2006/picture">
+                <pic:pic xmlns:pic="http://schemas.openxmlformats.org/drawingml/2006/picture">
+                  <pic:nvPicPr>
+                    <pic:cNvPr id="303135768" name=""/>
+                    <pic:cNvPicPr/>
+                  </pic:nvPicPr>
+                  <pic:blipFill>
+                    <a:blip r:embed="rId9"/>
+                    <a:stretch>
+                      <a:fillRect/>
+                    </a:stretch>
+                  </pic:blipFill>
+                  <pic:spPr>
+                    <a:xfrm>
+                      <a:off x="0" y="0"/>
+                      <a:ext cx="3219450" cy="285750"/>
+                    </a:xfrm>
+                    <a:prstGeom prst="rect">
+                      <a:avLst/>
+                    </a:prstGeom>
+                  </pic:spPr>
+                </pic:pic>
+              </a:graphicData>
+            </a:graphic>
+          </wp:inline>
+        </w:drawing>
+      </w:r>
+    </w:p>
+    <w:p>
+      <w:pPr>
+        <w:pStyle w:val="ListParagraph"/>
+        <w:rPr>
+          <w:rFonts w:cstheme="minorHAnsi"/>
+          <w:sz w:val="28"/>
+          <w:szCs w:val="28"/>
+        </w:rPr>
+      </w:pPr>
+    </w:p>
+    <w:p>
+      <w:pPr>
+        <w:pStyle w:val="ListParagraph"/>
+        <w:numPr>
+          <w:ilvl w:val="0"/>
+          <w:numId w:val="2"/>
+        </w:numPr>
+        <w:spacing w:line="276" w:lineRule="auto"/>
+        <w:rPr>
+          <w:rFonts w:cstheme="minorHAnsi"/>
+          <w:sz w:val="28"/>
+          <w:szCs w:val="28"/>
+        </w:rPr>
+      </w:pPr>
+      <w:r>
+        <w:rPr>
+          <w:rFonts w:cstheme="minorHAnsi"/>
+          <w:sz w:val="28"/>
+          <w:szCs w:val="28"/>
+        </w:rPr>
+        <w:t xml:space="preserve">If we didn’t mention </w:t>
+      </w:r>
+      <w:r>
+        <w:rPr>
+          <w:rFonts w:cstheme="minorHAnsi"/>
+          <w:b/>
+          <w:bCs/>
+          <w:sz w:val="28"/>
+          <w:szCs w:val="28"/>
+        </w:rPr>
+        <w:t>db</w:t>
+      </w:r>
+      <w:r>
+        <w:rPr>
+          <w:rFonts w:cstheme="minorHAnsi"/>
+          <w:sz w:val="28"/>
+          <w:szCs w:val="28"/>
+        </w:rPr>
+        <w:t xml:space="preserve"> while initializing the </w:t>
+      </w:r>
+      <w:r>
+        <w:rPr>
+          <w:rFonts w:cstheme="minorHAnsi"/>
+          <w:b/>
+          <w:bCs/>
+          <w:sz w:val="28"/>
+          <w:szCs w:val="28"/>
+        </w:rPr>
+        <w:t>DB_URI</w:t>
+      </w:r>
+      <w:r>
+        <w:rPr>
+          <w:rFonts w:cstheme="minorHAnsi"/>
+          <w:sz w:val="28"/>
+          <w:szCs w:val="28"/>
+        </w:rPr>
+        <w:t xml:space="preserve"> or didn’t switch </w:t>
+      </w:r>
+      <w:r>
+        <w:rPr>
+          <w:rFonts w:cstheme="minorHAnsi"/>
+          <w:b/>
+          <w:bCs/>
+          <w:sz w:val="28"/>
+          <w:szCs w:val="28"/>
+        </w:rPr>
+        <w:t>db</w:t>
+      </w:r>
+      <w:r>
+        <w:rPr>
+          <w:rFonts w:cstheme="minorHAnsi"/>
+          <w:sz w:val="28"/>
+          <w:szCs w:val="28"/>
+        </w:rPr>
+        <w:t xml:space="preserve"> </w:t>
+      </w:r>
+      <w:r>
+        <w:rPr>
+          <w:rFonts w:cstheme="minorHAnsi"/>
+          <w:sz w:val="28"/>
+          <w:szCs w:val="28"/>
+        </w:rPr>
+        <w:t xml:space="preserve">through </w:t>
+      </w:r>
+      <w:r>
+        <w:rPr>
+          <w:rFonts w:cstheme="minorHAnsi"/>
+          <w:sz w:val="28"/>
+          <w:szCs w:val="28"/>
+        </w:rPr>
+        <w:t>code</w:t>
+      </w:r>
+      <w:r>
+        <w:rPr>
+          <w:rFonts w:cstheme="minorHAnsi"/>
+          <w:sz w:val="28"/>
+          <w:szCs w:val="28"/>
+        </w:rPr>
+        <w:t xml:space="preserve"> in side server</w:t>
+      </w:r>
+      <w:r>
+        <w:rPr>
+          <w:rFonts w:cstheme="minorHAnsi"/>
+          <w:sz w:val="28"/>
+          <w:szCs w:val="28"/>
+        </w:rPr>
+        <w:t>,</w:t>
+      </w:r>
+      <w:r>
+        <w:rPr>
+          <w:rFonts w:cstheme="minorHAnsi"/>
+          <w:sz w:val="28"/>
+          <w:szCs w:val="28"/>
+        </w:rPr>
+        <w:t xml:space="preserve"> then MongoDB will use default </w:t>
+      </w:r>
+      <w:r>
+        <w:rPr>
+          <w:rFonts w:cstheme="minorHAnsi"/>
+          <w:b/>
+          <w:bCs/>
+          <w:sz w:val="28"/>
+          <w:szCs w:val="28"/>
+        </w:rPr>
+        <w:t>db</w:t>
+      </w:r>
+      <w:r>
+        <w:rPr>
+          <w:rFonts w:cstheme="minorHAnsi"/>
+          <w:sz w:val="28"/>
+          <w:szCs w:val="28"/>
+        </w:rPr>
+        <w:t xml:space="preserve"> i.e. </w:t>
+      </w:r>
+      <w:r>
+        <w:rPr>
+          <w:rFonts w:cstheme="minorHAnsi"/>
+          <w:b/>
+          <w:bCs/>
+          <w:sz w:val="28"/>
+          <w:szCs w:val="28"/>
+        </w:rPr>
+        <w:t>test</w:t>
+      </w:r>
+      <w:r>
+        <w:rPr>
+          <w:rFonts w:cstheme="minorHAnsi"/>
+          <w:sz w:val="28"/>
+          <w:szCs w:val="28"/>
+        </w:rPr>
+        <w:t xml:space="preserve"> to perform all the operations</w:t>
+      </w:r>
+      <w:r>
+        <w:rPr>
+          <w:rFonts w:cstheme="minorHAnsi"/>
+          <w:sz w:val="28"/>
+          <w:szCs w:val="28"/>
+        </w:rPr>
+        <w:t>.</w:t>
+      </w:r>
+    </w:p>
+    <w:p>
+      <w:pPr>
+        <w:pStyle w:val="ListParagraph"/>
+        <w:rPr>
+          <w:rFonts w:cstheme="minorHAnsi"/>
+          <w:sz w:val="28"/>
+          <w:szCs w:val="28"/>
+        </w:rPr>
+      </w:pPr>
+    </w:p>
+    <w:p>
+      <w:pPr>
+        <w:pStyle w:val="ListParagraph"/>
+        <w:numPr>
+          <w:ilvl w:val="0"/>
+          <w:numId w:val="2"/>
+        </w:numPr>
+        <w:spacing w:line="276" w:lineRule="auto"/>
+        <w:rPr>
+          <w:rFonts w:cstheme="minorHAnsi"/>
+          <w:sz w:val="28"/>
+          <w:szCs w:val="28"/>
+        </w:rPr>
+      </w:pPr>
+    </w:p>
+    <w:p>
+      <w:pPr>
+        <w:pStyle w:val="ListParagraph"/>
+        <w:spacing w:line="276" w:lineRule="auto"/>
+        <w:rPr>
+          <w:rFonts w:cstheme="minorHAnsi"/>
+          <w:sz w:val="28"/>
+          <w:szCs w:val="28"/>
+        </w:rPr>
+      </w:pPr>
+    </w:p>
+    <w:p>
+      <w:pPr>
+        <w:pStyle w:val="ListParagraph"/>
+        <w:spacing w:line="276" w:lineRule="auto"/>
+        <w:rPr>
+          <w:rFonts w:cstheme="minorHAnsi"/>
+          <w:sz w:val="28"/>
+          <w:szCs w:val="28"/>
+        </w:rPr>
+      </w:pPr>
+    </w:p>
     <w:sectPr>
       <w:pgSz w:w="12240" w:h="15840"/>
       <w:pgMar w:top="720" w:right="720" w:bottom="720" w:left="720" w:header="720" w:footer="720" w:gutter="0"/>
@@ -2095,6 +3092,243 @@
     </w:sectPr>
   </w:body>
 </w:document>
+</file>
+
+<file path=word/numbering.xml><?xml version="1.0" encoding="utf-8"?>
+<w:numbering xmlns:wpc="http://schemas.microsoft.com/office/word/2010/wordprocessingCanvas" xmlns:cx="http://schemas.microsoft.com/office/drawing/2014/chartex" xmlns:cx1="http://schemas.microsoft.com/office/drawing/2015/9/8/chartex" xmlns:cx2="http://schemas.microsoft.com/office/drawing/2015/10/21/chartex" xmlns:cx3="http://schemas.microsoft.com/office/drawing/2016/5/9/chartex" xmlns:cx4="http://schemas.microsoft.com/office/drawing/2016/5/10/chartex" xmlns:cx5="http://schemas.microsoft.com/office/drawing/2016/5/11/chartex" xmlns:cx6="http://schemas.microsoft.com/office/drawing/2016/5/12/chartex" xmlns:cx7="http://schemas.microsoft.com/office/drawing/2016/5/13/chartex" xmlns:cx8="http://schemas.microsoft.com/office/drawing/2016/5/14/chartex" xmlns:mc="http://schemas.openxmlformats.org/markup-compatibility/2006" xmlns:aink="http://schemas.microsoft.com/office/drawing/2016/ink" xmlns:am3d="http://schemas.microsoft.com/office/drawing/2017/model3d" xmlns:o="urn:schemas-microsoft-com:office:office" xmlns:oel="http://schemas.microsoft.com/office/2019/extlst" xmlns:r="http://schemas.openxmlformats.org/officeDocument/2006/relationships" xmlns:m="http://schemas.openxmlformats.org/officeDocument/2006/math" xmlns:v="urn:schemas-microsoft-com:vml" xmlns:wp14="http://schemas.microsoft.com/office/word/2010/wordprocessingDrawing" xmlns:wp="http://schemas.openxmlformats.org/drawingml/2006/wordprocessingDrawing" xmlns:w10="urn:schemas-microsoft-com:office:word" xmlns:w="http://schemas.openxmlformats.org/wordprocessingml/2006/main" xmlns:w14="http://schemas.microsoft.com/office/word/2010/wordml" xmlns:w15="http://schemas.microsoft.com/office/word/2012/wordml" xmlns:w16cex="http://schemas.microsoft.com/office/word/2018/wordml/cex" xmlns:w16cid="http://schemas.microsoft.com/office/word/2016/wordml/cid" xmlns:w16="http://schemas.microsoft.com/office/word/2018/wordml" xmlns:w16du="http://schemas.microsoft.com/office/word/2023/wordml/word16du" xmlns:w16sdtdh="http://schemas.microsoft.com/office/word/2020/wordml/sdtdatahash" xmlns:w16se="http://schemas.microsoft.com/office/word/2015/wordml/symex" xmlns:wpg="http://schemas.microsoft.com/office/word/2010/wordprocessingGroup" xmlns:wpi="http://schemas.microsoft.com/office/word/2010/wordprocessingInk" xmlns:wne="http://schemas.microsoft.com/office/word/2006/wordml" xmlns:wps="http://schemas.microsoft.com/office/word/2010/wordprocessingShape" mc:Ignorable="w14 w15 w16se w16cid w16 w16cex w16sdtdh w16du wp14">
+  <w:abstractNum w:abstractNumId="0" w15:restartNumberingAfterBreak="0">
+    <w:nsid w:val="473B6FD5"/>
+    <w:multiLevelType w:val="hybridMultilevel"/>
+    <w:tmpl w:val="ABB004C0"/>
+    <w:lvl w:ilvl="0" w:tplc="04090001">
+      <w:start w:val="1"/>
+      <w:numFmt w:val="bullet"/>
+      <w:lvlText w:val=""/>
+      <w:lvlJc w:val="left"/>
+      <w:pPr>
+        <w:ind w:left="720" w:hanging="360"/>
+      </w:pPr>
+      <w:rPr>
+        <w:rFonts w:ascii="Symbol" w:hAnsi="Symbol" w:hint="default"/>
+      </w:rPr>
+    </w:lvl>
+    <w:lvl w:ilvl="1" w:tplc="04090003" w:tentative="1">
+      <w:start w:val="1"/>
+      <w:numFmt w:val="bullet"/>
+      <w:lvlText w:val="o"/>
+      <w:lvlJc w:val="left"/>
+      <w:pPr>
+        <w:ind w:left="1440" w:hanging="360"/>
+      </w:pPr>
+      <w:rPr>
+        <w:rFonts w:ascii="Courier New" w:hAnsi="Courier New" w:cs="Courier New" w:hint="default"/>
+      </w:rPr>
+    </w:lvl>
+    <w:lvl w:ilvl="2" w:tplc="04090005" w:tentative="1">
+      <w:start w:val="1"/>
+      <w:numFmt w:val="bullet"/>
+      <w:lvlText w:val=""/>
+      <w:lvlJc w:val="left"/>
+      <w:pPr>
+        <w:ind w:left="2160" w:hanging="360"/>
+      </w:pPr>
+      <w:rPr>
+        <w:rFonts w:ascii="Wingdings" w:hAnsi="Wingdings" w:hint="default"/>
+      </w:rPr>
+    </w:lvl>
+    <w:lvl w:ilvl="3" w:tplc="04090001" w:tentative="1">
+      <w:start w:val="1"/>
+      <w:numFmt w:val="bullet"/>
+      <w:lvlText w:val=""/>
+      <w:lvlJc w:val="left"/>
+      <w:pPr>
+        <w:ind w:left="2880" w:hanging="360"/>
+      </w:pPr>
+      <w:rPr>
+        <w:rFonts w:ascii="Symbol" w:hAnsi="Symbol" w:hint="default"/>
+      </w:rPr>
+    </w:lvl>
+    <w:lvl w:ilvl="4" w:tplc="04090003" w:tentative="1">
+      <w:start w:val="1"/>
+      <w:numFmt w:val="bullet"/>
+      <w:lvlText w:val="o"/>
+      <w:lvlJc w:val="left"/>
+      <w:pPr>
+        <w:ind w:left="3600" w:hanging="360"/>
+      </w:pPr>
+      <w:rPr>
+        <w:rFonts w:ascii="Courier New" w:hAnsi="Courier New" w:cs="Courier New" w:hint="default"/>
+      </w:rPr>
+    </w:lvl>
+    <w:lvl w:ilvl="5" w:tplc="04090005" w:tentative="1">
+      <w:start w:val="1"/>
+      <w:numFmt w:val="bullet"/>
+      <w:lvlText w:val=""/>
+      <w:lvlJc w:val="left"/>
+      <w:pPr>
+        <w:ind w:left="4320" w:hanging="360"/>
+      </w:pPr>
+      <w:rPr>
+        <w:rFonts w:ascii="Wingdings" w:hAnsi="Wingdings" w:hint="default"/>
+      </w:rPr>
+    </w:lvl>
+    <w:lvl w:ilvl="6" w:tplc="04090001" w:tentative="1">
+      <w:start w:val="1"/>
+      <w:numFmt w:val="bullet"/>
+      <w:lvlText w:val=""/>
+      <w:lvlJc w:val="left"/>
+      <w:pPr>
+        <w:ind w:left="5040" w:hanging="360"/>
+      </w:pPr>
+      <w:rPr>
+        <w:rFonts w:ascii="Symbol" w:hAnsi="Symbol" w:hint="default"/>
+      </w:rPr>
+    </w:lvl>
+    <w:lvl w:ilvl="7" w:tplc="04090003" w:tentative="1">
+      <w:start w:val="1"/>
+      <w:numFmt w:val="bullet"/>
+      <w:lvlText w:val="o"/>
+      <w:lvlJc w:val="left"/>
+      <w:pPr>
+        <w:ind w:left="5760" w:hanging="360"/>
+      </w:pPr>
+      <w:rPr>
+        <w:rFonts w:ascii="Courier New" w:hAnsi="Courier New" w:cs="Courier New" w:hint="default"/>
+      </w:rPr>
+    </w:lvl>
+    <w:lvl w:ilvl="8" w:tplc="04090005" w:tentative="1">
+      <w:start w:val="1"/>
+      <w:numFmt w:val="bullet"/>
+      <w:lvlText w:val=""/>
+      <w:lvlJc w:val="left"/>
+      <w:pPr>
+        <w:ind w:left="6480" w:hanging="360"/>
+      </w:pPr>
+      <w:rPr>
+        <w:rFonts w:ascii="Wingdings" w:hAnsi="Wingdings" w:hint="default"/>
+      </w:rPr>
+    </w:lvl>
+  </w:abstractNum>
+  <w:abstractNum w:abstractNumId="1" w15:restartNumberingAfterBreak="0">
+    <w:nsid w:val="6EFB6F7F"/>
+    <w:multiLevelType w:val="hybridMultilevel"/>
+    <w:tmpl w:val="60B69900"/>
+    <w:lvl w:ilvl="0" w:tplc="0409000B">
+      <w:start w:val="1"/>
+      <w:numFmt w:val="bullet"/>
+      <w:lvlText w:val=""/>
+      <w:lvlJc w:val="left"/>
+      <w:pPr>
+        <w:ind w:left="720" w:hanging="360"/>
+      </w:pPr>
+      <w:rPr>
+        <w:rFonts w:ascii="Wingdings" w:hAnsi="Wingdings" w:hint="default"/>
+      </w:rPr>
+    </w:lvl>
+    <w:lvl w:ilvl="1" w:tplc="04090003" w:tentative="1">
+      <w:start w:val="1"/>
+      <w:numFmt w:val="bullet"/>
+      <w:lvlText w:val="o"/>
+      <w:lvlJc w:val="left"/>
+      <w:pPr>
+        <w:ind w:left="1440" w:hanging="360"/>
+      </w:pPr>
+      <w:rPr>
+        <w:rFonts w:ascii="Courier New" w:hAnsi="Courier New" w:cs="Courier New" w:hint="default"/>
+      </w:rPr>
+    </w:lvl>
+    <w:lvl w:ilvl="2" w:tplc="04090005" w:tentative="1">
+      <w:start w:val="1"/>
+      <w:numFmt w:val="bullet"/>
+      <w:lvlText w:val=""/>
+      <w:lvlJc w:val="left"/>
+      <w:pPr>
+        <w:ind w:left="2160" w:hanging="360"/>
+      </w:pPr>
+      <w:rPr>
+        <w:rFonts w:ascii="Wingdings" w:hAnsi="Wingdings" w:hint="default"/>
+      </w:rPr>
+    </w:lvl>
+    <w:lvl w:ilvl="3" w:tplc="04090001" w:tentative="1">
+      <w:start w:val="1"/>
+      <w:numFmt w:val="bullet"/>
+      <w:lvlText w:val=""/>
+      <w:lvlJc w:val="left"/>
+      <w:pPr>
+        <w:ind w:left="2880" w:hanging="360"/>
+      </w:pPr>
+      <w:rPr>
+        <w:rFonts w:ascii="Symbol" w:hAnsi="Symbol" w:hint="default"/>
+      </w:rPr>
+    </w:lvl>
+    <w:lvl w:ilvl="4" w:tplc="04090003" w:tentative="1">
+      <w:start w:val="1"/>
+      <w:numFmt w:val="bullet"/>
+      <w:lvlText w:val="o"/>
+      <w:lvlJc w:val="left"/>
+      <w:pPr>
+        <w:ind w:left="3600" w:hanging="360"/>
+      </w:pPr>
+      <w:rPr>
+        <w:rFonts w:ascii="Courier New" w:hAnsi="Courier New" w:cs="Courier New" w:hint="default"/>
+      </w:rPr>
+    </w:lvl>
+    <w:lvl w:ilvl="5" w:tplc="04090005" w:tentative="1">
+      <w:start w:val="1"/>
+      <w:numFmt w:val="bullet"/>
+      <w:lvlText w:val=""/>
+      <w:lvlJc w:val="left"/>
+      <w:pPr>
+        <w:ind w:left="4320" w:hanging="360"/>
+      </w:pPr>
+      <w:rPr>
+        <w:rFonts w:ascii="Wingdings" w:hAnsi="Wingdings" w:hint="default"/>
+      </w:rPr>
+    </w:lvl>
+    <w:lvl w:ilvl="6" w:tplc="04090001" w:tentative="1">
+      <w:start w:val="1"/>
+      <w:numFmt w:val="bullet"/>
+      <w:lvlText w:val=""/>
+      <w:lvlJc w:val="left"/>
+      <w:pPr>
+        <w:ind w:left="5040" w:hanging="360"/>
+      </w:pPr>
+      <w:rPr>
+        <w:rFonts w:ascii="Symbol" w:hAnsi="Symbol" w:hint="default"/>
+      </w:rPr>
+    </w:lvl>
+    <w:lvl w:ilvl="7" w:tplc="04090003" w:tentative="1">
+      <w:start w:val="1"/>
+      <w:numFmt w:val="bullet"/>
+      <w:lvlText w:val="o"/>
+      <w:lvlJc w:val="left"/>
+      <w:pPr>
+        <w:ind w:left="5760" w:hanging="360"/>
+      </w:pPr>
+      <w:rPr>
+        <w:rFonts w:ascii="Courier New" w:hAnsi="Courier New" w:cs="Courier New" w:hint="default"/>
+      </w:rPr>
+    </w:lvl>
+    <w:lvl w:ilvl="8" w:tplc="04090005" w:tentative="1">
+      <w:start w:val="1"/>
+      <w:numFmt w:val="bullet"/>
+      <w:lvlText w:val=""/>
+      <w:lvlJc w:val="left"/>
+      <w:pPr>
+        <w:ind w:left="6480" w:hanging="360"/>
+      </w:pPr>
+      <w:rPr>
+        <w:rFonts w:ascii="Wingdings" w:hAnsi="Wingdings" w:hint="default"/>
+      </w:rPr>
+    </w:lvl>
+  </w:abstractNum>
+  <w:num w:numId="1" w16cid:durableId="120222737">
+    <w:abstractNumId w:val="1"/>
+  </w:num>
+  <w:num w:numId="2" w16cid:durableId="1390305588">
+    <w:abstractNumId w:val="0"/>
+  </w:num>
+</w:numbering>
 </file>
 
 <file path=word/styles.xml><?xml version="1.0" encoding="utf-8"?>
@@ -2497,7 +3731,7 @@
   <w:style w:type="paragraph" w:default="1" w:styleId="Normal">
     <w:name w:val="Normal"/>
     <w:qFormat/>
-    <w:rsid w:val="00C72183"/>
+    <w:rsid w:val="00687A71"/>
   </w:style>
   <w:style w:type="character" w:default="1" w:styleId="DefaultParagraphFont">
     <w:name w:val="Default Paragraph Font"/>
@@ -2525,6 +3759,17 @@
     <w:uiPriority w:val="99"/>
     <w:semiHidden/>
     <w:unhideWhenUsed/>
+  </w:style>
+  <w:style w:type="paragraph" w:styleId="ListParagraph">
+    <w:name w:val="List Paragraph"/>
+    <w:basedOn w:val="Normal"/>
+    <w:uiPriority w:val="34"/>
+    <w:qFormat/>
+    <w:rsid w:val="00641516"/>
+    <w:pPr>
+      <w:ind w:left="720"/>
+      <w:contextualSpacing/>
+    </w:pPr>
   </w:style>
 </w:styles>
 </file>

</xml_diff>